<commit_message>
S5: Añadidos todos los documentos necesarios.
Grupal: Solucionados test airport
</commit_message>
<xml_diff>
--- a/reports/D02/Student#5/Dashboard link.docx
+++ b/reports/D02/Student#5/Dashboard link.docx
@@ -6,26 +6,9 @@
       <w:pPr>
         <w:jc w:val="center"/>
       </w:pPr>
-      <w:hyperlink r:id="rId4" w:history="1">
-        <w:r>
-          <w:rPr>
-            <w:rStyle w:val="Hipervnculo"/>
-          </w:rPr>
-          <w:t>Backlo</w:t>
-        </w:r>
-        <w:r>
-          <w:rPr>
-            <w:rStyle w:val="Hipervnculo"/>
-          </w:rPr>
-          <w:t>g</w:t>
-        </w:r>
-        <w:r>
-          <w:rPr>
-            <w:rStyle w:val="Hipervnculo"/>
-          </w:rPr>
-          <w:t xml:space="preserve"> · Acme-ANS-D02</w:t>
-        </w:r>
-      </w:hyperlink>
+      <w:r>
+        <w:t>https://github.com/users/alevarmun1/projects/4</w:t>
+      </w:r>
     </w:p>
     <w:sectPr>
       <w:pgSz w:w="11906" w:h="16838"/>

</xml_diff>